<commit_message>
Make initial steps for Game won menu
</commit_message>
<xml_diff>
--- a/doc/Team - Star Gazers - Documentation.docx
+++ b/doc/Team - Star Gazers - Documentation.docx
@@ -4,6 +4,10 @@
   <w:body>
     <w:sdt>
       <w:sdtPr>
+        <w:rPr>
+          <w:rFonts w:eastAsiaTheme="minorHAnsi"/>
+          <w:lang w:val="en-US" w:eastAsia="en-US"/>
+        </w:rPr>
         <w:id w:val="367731958"/>
         <w:docPartObj>
           <w:docPartGallery w:val="Cover Pages"/>
@@ -12,9 +16,7 @@
       </w:sdtPr>
       <w:sdtEndPr>
         <w:rPr>
-          <w:rFonts w:eastAsiaTheme="minorHAnsi"/>
           <w:noProof/>
-          <w:lang w:val="en-US" w:eastAsia="en-US"/>
         </w:rPr>
       </w:sdtEndPr>
       <w:sdtContent>
@@ -3860,7 +3862,7 @@
               <w:noProof/>
             </w:rPr>
             <w:drawing>
-              <wp:anchor distT="0" distB="0" distL="114300" distR="114300" simplePos="0" relativeHeight="251662336" behindDoc="0" locked="0" layoutInCell="1" allowOverlap="1" wp14:anchorId="1BCF17FF" wp14:editId="3815DAA4">
+              <wp:anchor distT="0" distB="0" distL="114300" distR="114300" simplePos="0" relativeHeight="251662336" behindDoc="0" locked="0" layoutInCell="1" allowOverlap="1" wp14:anchorId="1BCF17FF" wp14:editId="06184DC1">
                 <wp:simplePos x="0" y="0"/>
                 <wp:positionH relativeFrom="margin">
                   <wp:posOffset>3134360</wp:posOffset>
@@ -4883,8 +4885,8 @@
         </w:p>
       </w:sdtContent>
     </w:sdt>
-    <w:bookmarkStart w:id="0" w:name="_Toc156169546" w:displacedByCustomXml="prev"/>
-    <w:bookmarkStart w:id="1" w:name="_Toc160013679" w:displacedByCustomXml="prev"/>
+    <w:bookmarkStart w:id="0" w:name="_Toc160013679" w:displacedByCustomXml="prev"/>
+    <w:bookmarkStart w:id="1" w:name="_Toc156169546" w:displacedByCustomXml="prev"/>
     <w:p>
       <w:pPr>
         <w:pStyle w:val="2"/>
@@ -6527,7 +6529,15 @@
                 <w:sz w:val="28"/>
                 <w:szCs w:val="28"/>
               </w:rPr>
-              <w:t>Menu()</w:t>
+              <w:t>m</w:t>
+            </w:r>
+            <w:r>
+              <w:rPr>
+                <w:rFonts w:ascii="Times New Roman" w:hAnsi="Times New Roman" w:cs="Times New Roman"/>
+                <w:sz w:val="28"/>
+                <w:szCs w:val="28"/>
+              </w:rPr>
+              <w:t>enu()</w:t>
             </w:r>
           </w:p>
         </w:tc>
@@ -6580,7 +6590,15 @@
                 <w:sz w:val="28"/>
                 <w:szCs w:val="28"/>
               </w:rPr>
-              <w:t>Quiz()</w:t>
+              <w:t>q</w:t>
+            </w:r>
+            <w:r>
+              <w:rPr>
+                <w:rFonts w:ascii="Times New Roman" w:hAnsi="Times New Roman" w:cs="Times New Roman"/>
+                <w:sz w:val="28"/>
+                <w:szCs w:val="28"/>
+              </w:rPr>
+              <w:t>uiz()</w:t>
             </w:r>
           </w:p>
         </w:tc>
@@ -6633,7 +6651,15 @@
                 <w:sz w:val="28"/>
                 <w:szCs w:val="28"/>
               </w:rPr>
-              <w:t>Rules()</w:t>
+              <w:t>r</w:t>
+            </w:r>
+            <w:r>
+              <w:rPr>
+                <w:rFonts w:ascii="Times New Roman" w:hAnsi="Times New Roman" w:cs="Times New Roman"/>
+                <w:sz w:val="28"/>
+                <w:szCs w:val="28"/>
+              </w:rPr>
+              <w:t>ules()</w:t>
             </w:r>
           </w:p>
         </w:tc>
@@ -6686,7 +6712,15 @@
                 <w:sz w:val="28"/>
                 <w:szCs w:val="28"/>
               </w:rPr>
-              <w:t>GameWon(</w:t>
+              <w:t>g</w:t>
+            </w:r>
+            <w:r>
+              <w:rPr>
+                <w:rFonts w:ascii="Times New Roman" w:hAnsi="Times New Roman" w:cs="Times New Roman"/>
+                <w:sz w:val="28"/>
+                <w:szCs w:val="28"/>
+              </w:rPr>
+              <w:t>ameWon(</w:t>
             </w:r>
             <w:r>
               <w:rPr>

</xml_diff>